<commit_message>
chuj wi czy to wgl dziala push wszytskiego i elo
</commit_message>
<xml_diff>
--- a/manuale/Wolny Piątek - Manual.docx
+++ b/manuale/Wolny Piątek - Manual.docx
@@ -5,8 +5,14 @@
     <w:p>
       <w:pPr>
         <w:spacing w:after="160" w:line="259" w:lineRule="auto"/>
-      </w:pPr>
-      <w:r>
+        <w:rPr>
+          <w:lang w:val="pl-PL"/>
+        </w:rPr>
+      </w:pPr>
+      <w:r>
+        <w:rPr>
+          <w:lang w:val="pl-PL"/>
+        </w:rPr>
         <w:t>Wolny Piątek – Manual</w:t>
       </w:r>
     </w:p>
@@ -1126,6 +1132,12 @@
       </w:r>
       <w:r>
         <w:rPr>
+          <w:lang w:val="pl-PL"/>
+        </w:rPr>
+        <w:t xml:space="preserve"> (jesli nie odpali sie sama)</w:t>
+      </w:r>
+      <w:r>
+        <w:rPr>
           <w:noProof/>
           <w:lang w:val="pl-PL"/>
         </w:rPr>
@@ -1308,14 +1320,14 @@
         <v:path o:extrusionok="f" gradientshapeok="t" o:connecttype="rect"/>
         <o:lock v:ext="edit" aspectratio="t"/>
       </v:shapetype>
-      <v:shape id="_x0000_i1028" type="#_x0000_t75" style="width:2in;height:121.5pt" o:bullet="t">
+      <v:shape id="_x0000_i1036" type="#_x0000_t75" style="width:2in;height:121.5pt" o:bullet="t">
         <v:imagedata r:id="rId1" o:title="VingerGrey"/>
       </v:shape>
     </w:pict>
   </w:numPicBullet>
   <w:numPicBullet w:numPicBulletId="1">
     <w:pict>
-      <v:shape id="_x0000_i1029" type="#_x0000_t75" style="width:183pt;height:164.25pt" o:bullet="t">
+      <v:shape id="_x0000_i1037" type="#_x0000_t75" style="width:183pt;height:164.25pt" o:bullet="t">
         <v:imagedata r:id="rId2" o:title="wing hex 53555a"/>
       </v:shape>
     </w:pict>

</xml_diff>